<commit_message>
modifiche gestire i compiti
</commit_message>
<xml_diff>
--- a/Gestire i compiti/5 - Contratti delle operazioni.docx
+++ b/Gestire i compiti/5 - Contratti delle operazioni.docx
@@ -37,6 +37,7 @@
         </w:rPr>
         <w:t xml:space="preserve"> l’attore è identificato con un’istanza </w:t>
       </w:r>
+      <w:proofErr w:type="spellStart"/>
       <w:r>
         <w:rPr>
           <w:rFonts w:ascii="Georgia" w:hAnsi="Georgia"/>
@@ -44,6 +45,7 @@
         </w:rPr>
         <w:t>ch</w:t>
       </w:r>
+      <w:proofErr w:type="spellEnd"/>
       <w:r>
         <w:rPr>
           <w:rFonts w:ascii="Georgia" w:hAnsi="Georgia"/>
@@ -74,14 +76,25 @@
           <w:szCs w:val="32"/>
         </w:rPr>
       </w:pPr>
-      <w:r>
-        <w:rPr>
-          <w:rFonts w:ascii="Georgia" w:hAnsi="Georgia"/>
-          <w:b/>
-          <w:sz w:val="32"/>
-          <w:szCs w:val="32"/>
-        </w:rPr>
-        <w:t>generaFoglioRiepilogativo(</w:t>
+      <w:proofErr w:type="spellStart"/>
+      <w:r>
+        <w:rPr>
+          <w:rFonts w:ascii="Georgia" w:hAnsi="Georgia"/>
+          <w:b/>
+          <w:sz w:val="32"/>
+          <w:szCs w:val="32"/>
+        </w:rPr>
+        <w:t>generaFoglioRiepilogativo</w:t>
+      </w:r>
+      <w:proofErr w:type="spellEnd"/>
+      <w:r>
+        <w:rPr>
+          <w:rFonts w:ascii="Georgia" w:hAnsi="Georgia"/>
+          <w:b/>
+          <w:sz w:val="32"/>
+          <w:szCs w:val="32"/>
+        </w:rPr>
+        <w:t>(</w:t>
       </w:r>
       <w:r>
         <w:rPr>
@@ -212,8 +225,19 @@
           <w:i/>
           <w:iCs/>
         </w:rPr>
-        <w:t xml:space="preserve"> ch</w:t>
-      </w:r>
+        <w:t xml:space="preserve"> </w:t>
+      </w:r>
+      <w:proofErr w:type="spellStart"/>
+      <w:r>
+        <w:rPr>
+          <w:rFonts w:ascii="Georgia" w:hAnsi="Georgia"/>
+          <w:bCs/>
+          <w:i/>
+          <w:iCs/>
+        </w:rPr>
+        <w:t>ch</w:t>
+      </w:r>
+      <w:proofErr w:type="spellEnd"/>
     </w:p>
     <w:p>
       <w:pPr>
@@ -382,6 +406,7 @@
         </w:rPr>
         <w:t xml:space="preserve">1a.1. </w:t>
       </w:r>
+      <w:proofErr w:type="spellStart"/>
       <w:r>
         <w:rPr>
           <w:rFonts w:ascii="Georgia" w:hAnsi="Georgia"/>
@@ -398,7 +423,17 @@
           <w:sz w:val="32"/>
           <w:szCs w:val="32"/>
         </w:rPr>
-        <w:t>FoglioRiepilogativo(</w:t>
+        <w:t>FoglioRiepilogativo</w:t>
+      </w:r>
+      <w:proofErr w:type="spellEnd"/>
+      <w:r>
+        <w:rPr>
+          <w:rFonts w:ascii="Georgia" w:hAnsi="Georgia"/>
+          <w:b/>
+          <w:sz w:val="32"/>
+          <w:szCs w:val="32"/>
+        </w:rPr>
+        <w:t>(</w:t>
       </w:r>
       <w:r>
         <w:rPr>
@@ -518,8 +553,19 @@
           <w:i/>
           <w:iCs/>
         </w:rPr>
-        <w:t xml:space="preserve"> ch</w:t>
-      </w:r>
+        <w:t xml:space="preserve"> </w:t>
+      </w:r>
+      <w:proofErr w:type="spellStart"/>
+      <w:r>
+        <w:rPr>
+          <w:rFonts w:ascii="Georgia" w:hAnsi="Georgia"/>
+          <w:bCs/>
+          <w:i/>
+          <w:iCs/>
+        </w:rPr>
+        <w:t>ch</w:t>
+      </w:r>
+      <w:proofErr w:type="spellEnd"/>
     </w:p>
     <w:p>
       <w:pPr>
@@ -615,15 +661,27 @@
           <w:szCs w:val="32"/>
         </w:rPr>
       </w:pPr>
-      <w:r>
-        <w:rPr>
-          <w:rFonts w:ascii="Georgia" w:hAnsi="Georgia"/>
-          <w:b/>
-          <w:bCs/>
-          <w:sz w:val="32"/>
-          <w:szCs w:val="32"/>
-        </w:rPr>
-        <w:t>aggiungiCompito(</w:t>
+      <w:proofErr w:type="spellStart"/>
+      <w:r>
+        <w:rPr>
+          <w:rFonts w:ascii="Georgia" w:hAnsi="Georgia"/>
+          <w:b/>
+          <w:bCs/>
+          <w:sz w:val="32"/>
+          <w:szCs w:val="32"/>
+        </w:rPr>
+        <w:t>aggiungiCompito</w:t>
+      </w:r>
+      <w:proofErr w:type="spellEnd"/>
+      <w:r>
+        <w:rPr>
+          <w:rFonts w:ascii="Georgia" w:hAnsi="Georgia"/>
+          <w:b/>
+          <w:bCs/>
+          <w:sz w:val="32"/>
+          <w:szCs w:val="32"/>
+        </w:rPr>
+        <w:t>(</w:t>
       </w:r>
       <w:r>
         <w:rPr>
@@ -795,6 +853,7 @@
         </w:rPr>
         <w:t xml:space="preserve">2a.1. </w:t>
       </w:r>
+      <w:proofErr w:type="spellStart"/>
       <w:r>
         <w:rPr>
           <w:rFonts w:ascii="Georgia" w:hAnsi="Georgia"/>
@@ -813,7 +872,18 @@
           <w:sz w:val="32"/>
           <w:szCs w:val="32"/>
         </w:rPr>
-        <w:t>Compito(</w:t>
+        <w:t>Compito</w:t>
+      </w:r>
+      <w:proofErr w:type="spellEnd"/>
+      <w:r>
+        <w:rPr>
+          <w:rFonts w:ascii="Georgia" w:hAnsi="Georgia"/>
+          <w:b/>
+          <w:bCs/>
+          <w:sz w:val="32"/>
+          <w:szCs w:val="32"/>
+        </w:rPr>
+        <w:t>(</w:t>
       </w:r>
       <w:r>
         <w:rPr>
@@ -1014,6 +1084,7 @@
           <w:szCs w:val="32"/>
         </w:rPr>
       </w:pPr>
+      <w:proofErr w:type="spellStart"/>
       <w:r>
         <w:rPr>
           <w:rFonts w:ascii="Georgia" w:hAnsi="Georgia"/>
@@ -1025,6 +1096,7 @@
         <w:lastRenderedPageBreak/>
         <w:t>ordinaElencoCompiti</w:t>
       </w:r>
+      <w:proofErr w:type="spellEnd"/>
       <w:r>
         <w:rPr>
           <w:rFonts w:ascii="Georgia" w:hAnsi="Georgia"/>
@@ -1306,6 +1378,7 @@
           <w:szCs w:val="32"/>
         </w:rPr>
       </w:pPr>
+      <w:proofErr w:type="spellStart"/>
       <w:r>
         <w:rPr>
           <w:rFonts w:ascii="Georgia" w:hAnsi="Georgia"/>
@@ -1316,6 +1389,7 @@
         </w:rPr>
         <w:t>consultaTabelloneTurni</w:t>
       </w:r>
+      <w:proofErr w:type="spellEnd"/>
       <w:r>
         <w:rPr>
           <w:rFonts w:ascii="Georgia" w:hAnsi="Georgia"/>
@@ -1365,7 +1439,21 @@
         <w:rPr>
           <w:rFonts w:ascii="Georgia" w:hAnsi="Georgia"/>
         </w:rPr>
-        <w:t>Nemmeno pre-condizioni, potrebbe essere fatta in qualsiasi momento.</w:t>
+        <w:t xml:space="preserve">Nemmeno </w:t>
+      </w:r>
+      <w:proofErr w:type="gramStart"/>
+      <w:r>
+        <w:rPr>
+          <w:rFonts w:ascii="Georgia" w:hAnsi="Georgia"/>
+        </w:rPr>
+        <w:t>pre-condizioni</w:t>
+      </w:r>
+      <w:proofErr w:type="gramEnd"/>
+      <w:r>
+        <w:rPr>
+          <w:rFonts w:ascii="Georgia" w:hAnsi="Georgia"/>
+        </w:rPr>
+        <w:t>, potrebbe essere fatta in qualsiasi momento.</w:t>
       </w:r>
     </w:p>
     <w:p>
@@ -1390,6 +1478,7 @@
           <w:szCs w:val="32"/>
         </w:rPr>
       </w:pPr>
+      <w:proofErr w:type="spellStart"/>
       <w:r>
         <w:rPr>
           <w:rFonts w:ascii="Georgia" w:hAnsi="Georgia"/>
@@ -1400,6 +1489,7 @@
         </w:rPr>
         <w:t>assegnaCompito</w:t>
       </w:r>
+      <w:proofErr w:type="spellEnd"/>
       <w:r>
         <w:rPr>
           <w:rFonts w:ascii="Georgia" w:hAnsi="Georgia"/>
@@ -1481,8 +1571,31 @@
           <w:sz w:val="32"/>
           <w:szCs w:val="32"/>
         </w:rPr>
-        <w:t xml:space="preserve">: Cuoco?, </w:t>
-      </w:r>
+        <w:t xml:space="preserve">: </w:t>
+      </w:r>
+      <w:proofErr w:type="gramStart"/>
+      <w:r>
+        <w:rPr>
+          <w:rFonts w:ascii="Georgia" w:hAnsi="Georgia"/>
+          <w:b/>
+          <w:bCs/>
+          <w:sz w:val="32"/>
+          <w:szCs w:val="32"/>
+        </w:rPr>
+        <w:t>Cuoco?,</w:t>
+      </w:r>
+      <w:proofErr w:type="gramEnd"/>
+      <w:r>
+        <w:rPr>
+          <w:rFonts w:ascii="Georgia" w:hAnsi="Georgia"/>
+          <w:b/>
+          <w:bCs/>
+          <w:sz w:val="32"/>
+          <w:szCs w:val="32"/>
+        </w:rPr>
+        <w:t xml:space="preserve"> </w:t>
+      </w:r>
+      <w:proofErr w:type="spellStart"/>
       <w:r>
         <w:rPr>
           <w:rFonts w:ascii="Georgia" w:hAnsi="Georgia"/>
@@ -1516,6 +1629,7 @@
         </w:rPr>
         <w:t>empo</w:t>
       </w:r>
+      <w:proofErr w:type="spellEnd"/>
       <w:r>
         <w:rPr>
           <w:rFonts w:ascii="Georgia" w:hAnsi="Georgia"/>
@@ -1803,6 +1917,7 @@
         </w:rPr>
         <w:t xml:space="preserve"> una </w:t>
       </w:r>
+      <w:proofErr w:type="spellStart"/>
       <w:r>
         <w:rPr>
           <w:rFonts w:ascii="Georgia" w:hAnsi="Georgia"/>
@@ -1821,12 +1936,14 @@
         </w:rPr>
         <w:t>maTempo</w:t>
       </w:r>
+      <w:proofErr w:type="spellEnd"/>
       <w:r>
         <w:rPr>
           <w:rFonts w:ascii="Georgia" w:hAnsi="Georgia"/>
         </w:rPr>
         <w:t xml:space="preserve">] </w:t>
       </w:r>
+      <w:proofErr w:type="spellStart"/>
       <w:r>
         <w:rPr>
           <w:rFonts w:ascii="Georgia" w:hAnsi="Georgia"/>
@@ -1857,6 +1974,7 @@
         </w:rPr>
         <w:t>empo</w:t>
       </w:r>
+      <w:proofErr w:type="spellEnd"/>
       <w:r>
         <w:rPr>
           <w:rFonts w:ascii="Georgia" w:hAnsi="Georgia"/>
@@ -1871,6 +1989,7 @@
         </w:rPr>
         <w:t xml:space="preserve">= </w:t>
       </w:r>
+      <w:proofErr w:type="spellStart"/>
       <w:r>
         <w:rPr>
           <w:rFonts w:ascii="Georgia" w:hAnsi="Georgia"/>
@@ -1892,6 +2011,7 @@
         </w:rPr>
         <w:t>empo</w:t>
       </w:r>
+      <w:proofErr w:type="spellEnd"/>
     </w:p>
     <w:p>
       <w:pPr>
@@ -1923,6 +2043,7 @@
         </w:rPr>
         <w:t xml:space="preserve">] </w:t>
       </w:r>
+      <w:proofErr w:type="spellStart"/>
       <w:r>
         <w:rPr>
           <w:rFonts w:ascii="Georgia" w:hAnsi="Georgia"/>
@@ -1935,7 +2056,16 @@
           <w:i/>
           <w:iCs/>
         </w:rPr>
-        <w:t xml:space="preserve">.quantità </w:t>
+        <w:t>.quantità</w:t>
+      </w:r>
+      <w:proofErr w:type="spellEnd"/>
+      <w:r>
+        <w:rPr>
+          <w:rFonts w:ascii="Georgia" w:hAnsi="Georgia"/>
+          <w:i/>
+          <w:iCs/>
+        </w:rPr>
+        <w:t xml:space="preserve"> </w:t>
       </w:r>
       <w:r>
         <w:rPr>
@@ -1982,6 +2112,7 @@
         </w:rPr>
         <w:t xml:space="preserve">] </w:t>
       </w:r>
+      <w:proofErr w:type="spellStart"/>
       <w:r>
         <w:rPr>
           <w:rFonts w:ascii="Georgia" w:hAnsi="Georgia"/>
@@ -1995,7 +2126,16 @@
           <w:i/>
           <w:iCs/>
         </w:rPr>
-        <w:t xml:space="preserve">.porzioni </w:t>
+        <w:t>.porzioni</w:t>
+      </w:r>
+      <w:proofErr w:type="spellEnd"/>
+      <w:r>
+        <w:rPr>
+          <w:rFonts w:ascii="Georgia" w:hAnsi="Georgia"/>
+          <w:i/>
+          <w:iCs/>
+        </w:rPr>
+        <w:t xml:space="preserve"> </w:t>
       </w:r>
       <w:r>
         <w:rPr>
@@ -2040,6 +2180,7 @@
         </w:rPr>
         <w:t xml:space="preserve">5a.1. </w:t>
       </w:r>
+      <w:proofErr w:type="spellStart"/>
       <w:r>
         <w:rPr>
           <w:rFonts w:ascii="Georgia" w:hAnsi="Georgia"/>
@@ -2068,7 +2209,18 @@
           <w:sz w:val="32"/>
           <w:szCs w:val="32"/>
         </w:rPr>
-        <w:t>Compito(</w:t>
+        <w:t>Compito</w:t>
+      </w:r>
+      <w:proofErr w:type="spellEnd"/>
+      <w:r>
+        <w:rPr>
+          <w:rFonts w:ascii="Georgia" w:hAnsi="Georgia"/>
+          <w:b/>
+          <w:bCs/>
+          <w:sz w:val="32"/>
+          <w:szCs w:val="32"/>
+        </w:rPr>
+        <w:t>(</w:t>
       </w:r>
       <w:r>
         <w:rPr>
@@ -2131,8 +2283,31 @@
           <w:sz w:val="32"/>
           <w:szCs w:val="32"/>
         </w:rPr>
-        <w:t xml:space="preserve">: Cuoco?, </w:t>
-      </w:r>
+        <w:t xml:space="preserve">: </w:t>
+      </w:r>
+      <w:proofErr w:type="gramStart"/>
+      <w:r>
+        <w:rPr>
+          <w:rFonts w:ascii="Georgia" w:hAnsi="Georgia"/>
+          <w:b/>
+          <w:bCs/>
+          <w:sz w:val="32"/>
+          <w:szCs w:val="32"/>
+        </w:rPr>
+        <w:t>Cuoco?,</w:t>
+      </w:r>
+      <w:proofErr w:type="gramEnd"/>
+      <w:r>
+        <w:rPr>
+          <w:rFonts w:ascii="Georgia" w:hAnsi="Georgia"/>
+          <w:b/>
+          <w:bCs/>
+          <w:sz w:val="32"/>
+          <w:szCs w:val="32"/>
+        </w:rPr>
+        <w:t xml:space="preserve"> </w:t>
+      </w:r>
+      <w:proofErr w:type="spellStart"/>
       <w:r>
         <w:rPr>
           <w:rFonts w:ascii="Georgia" w:hAnsi="Georgia"/>
@@ -2144,6 +2319,7 @@
         </w:rPr>
         <w:t>stimaTempo</w:t>
       </w:r>
+      <w:proofErr w:type="spellEnd"/>
       <w:r>
         <w:rPr>
           <w:rFonts w:ascii="Georgia" w:hAnsi="Georgia"/>
@@ -2421,6 +2597,7 @@
         </w:rPr>
         <w:t xml:space="preserve"> una </w:t>
       </w:r>
+      <w:proofErr w:type="spellStart"/>
       <w:r>
         <w:rPr>
           <w:rFonts w:ascii="Georgia" w:hAnsi="Georgia"/>
@@ -2439,12 +2616,14 @@
         </w:rPr>
         <w:t>maTempo</w:t>
       </w:r>
+      <w:proofErr w:type="spellEnd"/>
       <w:r>
         <w:rPr>
           <w:rFonts w:ascii="Georgia" w:hAnsi="Georgia"/>
         </w:rPr>
         <w:t xml:space="preserve">] </w:t>
       </w:r>
+      <w:proofErr w:type="spellStart"/>
       <w:r>
         <w:rPr>
           <w:rFonts w:ascii="Georgia" w:hAnsi="Georgia"/>
@@ -2457,7 +2636,16 @@
           <w:i/>
           <w:iCs/>
         </w:rPr>
-        <w:t xml:space="preserve">.stimaTempo </w:t>
+        <w:t>.stimaTempo</w:t>
+      </w:r>
+      <w:proofErr w:type="spellEnd"/>
+      <w:r>
+        <w:rPr>
+          <w:rFonts w:ascii="Georgia" w:hAnsi="Georgia"/>
+          <w:i/>
+          <w:iCs/>
+        </w:rPr>
+        <w:t xml:space="preserve"> </w:t>
       </w:r>
       <w:r>
         <w:rPr>
@@ -2465,6 +2653,7 @@
         </w:rPr>
         <w:t xml:space="preserve">= </w:t>
       </w:r>
+      <w:proofErr w:type="spellStart"/>
       <w:r>
         <w:rPr>
           <w:rFonts w:ascii="Georgia" w:hAnsi="Georgia"/>
@@ -2472,6 +2661,7 @@
         </w:rPr>
         <w:t>stimaTempo</w:t>
       </w:r>
+      <w:proofErr w:type="spellEnd"/>
     </w:p>
     <w:p>
       <w:pPr>
@@ -2503,6 +2693,7 @@
         </w:rPr>
         <w:t xml:space="preserve">] </w:t>
       </w:r>
+      <w:proofErr w:type="spellStart"/>
       <w:r>
         <w:rPr>
           <w:rFonts w:ascii="Georgia" w:hAnsi="Georgia"/>
@@ -2515,7 +2706,16 @@
           <w:i/>
           <w:iCs/>
         </w:rPr>
-        <w:t xml:space="preserve">.quantità </w:t>
+        <w:t>.quantità</w:t>
+      </w:r>
+      <w:proofErr w:type="spellEnd"/>
+      <w:r>
+        <w:rPr>
+          <w:rFonts w:ascii="Georgia" w:hAnsi="Georgia"/>
+          <w:i/>
+          <w:iCs/>
+        </w:rPr>
+        <w:t xml:space="preserve"> </w:t>
       </w:r>
       <w:r>
         <w:rPr>
@@ -2562,6 +2762,7 @@
         </w:rPr>
         <w:t xml:space="preserve">] </w:t>
       </w:r>
+      <w:proofErr w:type="spellStart"/>
       <w:r>
         <w:rPr>
           <w:rFonts w:ascii="Georgia" w:hAnsi="Georgia"/>
@@ -2575,7 +2776,16 @@
           <w:i/>
           <w:iCs/>
         </w:rPr>
-        <w:t xml:space="preserve">.porzioni </w:t>
+        <w:t>.porzioni</w:t>
+      </w:r>
+      <w:proofErr w:type="spellEnd"/>
+      <w:r>
+        <w:rPr>
+          <w:rFonts w:ascii="Georgia" w:hAnsi="Georgia"/>
+          <w:i/>
+          <w:iCs/>
+        </w:rPr>
+        <w:t xml:space="preserve"> </w:t>
       </w:r>
       <w:r>
         <w:rPr>
@@ -2624,28 +2834,9 @@
           <w:szCs w:val="32"/>
         </w:rPr>
         <w:lastRenderedPageBreak/>
-        <w:t>5</w:t>
-      </w:r>
-      <w:r>
-        <w:rPr>
-          <w:rFonts w:ascii="Georgia" w:hAnsi="Georgia"/>
-          <w:b/>
-          <w:bCs/>
-          <w:sz w:val="32"/>
-          <w:szCs w:val="32"/>
-        </w:rPr>
-        <w:t>b</w:t>
-      </w:r>
-      <w:r>
-        <w:rPr>
-          <w:rFonts w:ascii="Georgia" w:hAnsi="Georgia"/>
-          <w:b/>
-          <w:bCs/>
-          <w:sz w:val="32"/>
-          <w:szCs w:val="32"/>
-        </w:rPr>
-        <w:t xml:space="preserve">.1. </w:t>
-      </w:r>
+        <w:t xml:space="preserve">5b.1. </w:t>
+      </w:r>
+      <w:proofErr w:type="spellStart"/>
       <w:r>
         <w:rPr>
           <w:rFonts w:ascii="Georgia" w:hAnsi="Georgia"/>
@@ -2674,7 +2865,18 @@
           <w:sz w:val="32"/>
           <w:szCs w:val="32"/>
         </w:rPr>
-        <w:t>Compito(</w:t>
+        <w:t>Compito</w:t>
+      </w:r>
+      <w:proofErr w:type="spellEnd"/>
+      <w:r>
+        <w:rPr>
+          <w:rFonts w:ascii="Georgia" w:hAnsi="Georgia"/>
+          <w:b/>
+          <w:bCs/>
+          <w:sz w:val="32"/>
+          <w:szCs w:val="32"/>
+        </w:rPr>
+        <w:t>(</w:t>
       </w:r>
       <w:r>
         <w:rPr>
@@ -2891,7 +3093,16 @@
           <w:b/>
           <w:bCs/>
         </w:rPr>
-        <w:t>svolto in</w:t>
+        <w:t xml:space="preserve">svolto </w:t>
+      </w:r>
+      <w:proofErr w:type="gramStart"/>
+      <w:r>
+        <w:rPr>
+          <w:rFonts w:ascii="Georgia" w:hAnsi="Georgia"/>
+          <w:b/>
+          <w:bCs/>
+        </w:rPr>
+        <w:t>in</w:t>
       </w:r>
       <w:r>
         <w:rPr>
@@ -2905,7 +3116,14 @@
         <w:rPr>
           <w:rFonts w:ascii="Georgia" w:hAnsi="Georgia"/>
         </w:rPr>
-        <w:t xml:space="preserve">fra </w:t>
+        <w:t>fra</w:t>
+      </w:r>
+      <w:proofErr w:type="gramEnd"/>
+      <w:r>
+        <w:rPr>
+          <w:rFonts w:ascii="Georgia" w:hAnsi="Georgia"/>
+        </w:rPr>
+        <w:t xml:space="preserve"> </w:t>
       </w:r>
       <w:r>
         <w:rPr>
@@ -2966,6 +3184,7 @@
       <w:r>
         <w:rPr>
           <w:rFonts w:ascii="Georgia" w:hAnsi="Georgia"/>
+          <w:u w:val="single"/>
         </w:rPr>
         <w:t>cuoco</w:t>
       </w:r>
@@ -2993,13 +3212,29 @@
           <w:b/>
           <w:bCs/>
         </w:rPr>
-        <w:t xml:space="preserve">eseguito da </w:t>
-      </w:r>
-      <w:r>
-        <w:rPr>
-          <w:rFonts w:ascii="Georgia" w:hAnsi="Georgia"/>
-        </w:rPr>
-        <w:t xml:space="preserve">fra </w:t>
+        <w:t xml:space="preserve">eseguito </w:t>
+      </w:r>
+      <w:proofErr w:type="gramStart"/>
+      <w:r>
+        <w:rPr>
+          <w:rFonts w:ascii="Georgia" w:hAnsi="Georgia"/>
+          <w:b/>
+          <w:bCs/>
+        </w:rPr>
+        <w:t xml:space="preserve">da </w:t>
+      </w:r>
+      <w:r>
+        <w:rPr>
+          <w:rFonts w:ascii="Georgia" w:hAnsi="Georgia"/>
+        </w:rPr>
+        <w:t>fra</w:t>
+      </w:r>
+      <w:proofErr w:type="gramEnd"/>
+      <w:r>
+        <w:rPr>
+          <w:rFonts w:ascii="Georgia" w:hAnsi="Georgia"/>
+        </w:rPr>
+        <w:t xml:space="preserve"> </w:t>
       </w:r>
       <w:r>
         <w:rPr>

</xml_diff>

<commit_message>
codice add task passo 2
</commit_message>
<xml_diff>
--- a/Gestire i compiti/5 - Contratti delle operazioni.docx
+++ b/Gestire i compiti/5 - Contratti delle operazioni.docx
@@ -953,17 +953,27 @@
           <w:szCs w:val="32"/>
           <w:u w:val="single"/>
         </w:rPr>
-        <w:t>mansione</w:t>
-      </w:r>
-      <w:r>
-        <w:rPr>
-          <w:rFonts w:ascii="Georgia" w:hAnsi="Georgia"/>
-          <w:b/>
-          <w:bCs/>
-          <w:sz w:val="32"/>
-          <w:szCs w:val="32"/>
-        </w:rPr>
-        <w:t>: MansioneDiCucina</w:t>
+        <w:t>ricetta</w:t>
+      </w:r>
+      <w:r>
+        <w:rPr>
+          <w:rFonts w:ascii="Georgia" w:hAnsi="Georgia"/>
+          <w:b/>
+          <w:bCs/>
+          <w:sz w:val="32"/>
+          <w:szCs w:val="32"/>
+        </w:rPr>
+        <w:t xml:space="preserve">: </w:t>
+      </w:r>
+      <w:r>
+        <w:rPr>
+          <w:rFonts w:ascii="Georgia" w:hAnsi="Georgia"/>
+          <w:b/>
+          <w:bCs/>
+          <w:sz w:val="32"/>
+          <w:szCs w:val="32"/>
+        </w:rPr>
+        <w:t>Ricetta</w:t>
       </w:r>
       <w:r>
         <w:rPr>
@@ -1156,7 +1166,7 @@
           <w:rFonts w:ascii="Georgia" w:hAnsi="Georgia"/>
           <w:u w:val="single"/>
         </w:rPr>
-        <w:t>mansione</w:t>
+        <w:t>ricetta</w:t>
       </w:r>
     </w:p>
     <w:p>

</xml_diff>